<commit_message>
just a test, nothing important
</commit_message>
<xml_diff>
--- a/1GIT/Git 学习笔记--new.docx
+++ b/1GIT/Git 学习笔记--new.docx
@@ -327,6 +327,7 @@
     <w:p>
       <w:pPr>
         <w:numPr>
+          <w:ilvl w:val="0"/>
           <w:numId w:val="0"/>
         </w:numPr>
       </w:pPr>
@@ -1793,12 +1794,6 @@
             <w:insideV w:val="single" w:color="auto" w:sz="4" w:space="0"/>
           </w:tblBorders>
           <w:tblLayout w:type="fixed"/>
-          <w:tblCellMar>
-            <w:top w:w="0" w:type="dxa"/>
-            <w:left w:w="108" w:type="dxa"/>
-            <w:bottom w:w="0" w:type="dxa"/>
-            <w:right w:w="108" w:type="dxa"/>
-          </w:tblCellMar>
         </w:tblPrEx>
         <w:tc>
           <w:tcPr>
@@ -2103,8 +2098,6 @@
           <w:rFonts w:ascii="Times New Roman" w:hAnsi="Times New Roman" w:cs="Times New Roman"/>
         </w:rPr>
       </w:pPr>
-      <w:bookmarkStart w:id="0" w:name="_GoBack"/>
-      <w:bookmarkEnd w:id="0"/>
       <w:r>
         <w:rPr>
           <w:rFonts w:ascii="Times New Roman" w:hAnsi="Times New Roman" w:cs="Times New Roman"/>
@@ -3444,6 +3437,15 @@
         </w:rPr>
         <w:t>可以查看单独文件上与上次提交的差异</w:t>
       </w:r>
+      <w:r>
+        <w:rPr>
+          <w:rFonts w:hint="eastAsia" w:ascii="Times New Roman" w:hAnsi="Times New Roman" w:cs="Times New Roman"/>
+          <w:lang w:eastAsia="zh-CN"/>
+        </w:rPr>
+        <w:t>。</w:t>
+      </w:r>
+      <w:bookmarkStart w:id="0" w:name="_GoBack"/>
+      <w:bookmarkEnd w:id="0"/>
     </w:p>
     <w:p>
       <w:pPr>
@@ -5673,6 +5675,12 @@
             <w:insideV w:val="single" w:color="auto" w:sz="4" w:space="0"/>
           </w:tblBorders>
           <w:tblLayout w:type="fixed"/>
+          <w:tblCellMar>
+            <w:top w:w="0" w:type="dxa"/>
+            <w:left w:w="108" w:type="dxa"/>
+            <w:bottom w:w="0" w:type="dxa"/>
+            <w:right w:w="108" w:type="dxa"/>
+          </w:tblCellMar>
         </w:tblPrEx>
         <w:tc>
           <w:tcPr>
@@ -5912,6 +5920,18 @@
 
 <file path=word/numbering.xml><?xml version="1.0" encoding="utf-8"?>
 <w:numbering xmlns:wpc="http://schemas.microsoft.com/office/word/2010/wordprocessingCanvas" xmlns:mc="http://schemas.openxmlformats.org/markup-compatibility/2006" xmlns:o="urn:schemas-microsoft-com:office:office" xmlns:r="http://schemas.openxmlformats.org/officeDocument/2006/relationships" xmlns:m="http://schemas.openxmlformats.org/officeDocument/2006/math" xmlns:v="urn:schemas-microsoft-com:vml" xmlns:wp14="http://schemas.microsoft.com/office/word/2010/wordprocessingDrawing" xmlns:wp="http://schemas.openxmlformats.org/drawingml/2006/wordprocessingDrawing" xmlns:w10="urn:schemas-microsoft-com:office:word" xmlns:w="http://schemas.openxmlformats.org/wordprocessingml/2006/main" xmlns:w14="http://schemas.microsoft.com/office/word/2010/wordml" xmlns:wpg="http://schemas.microsoft.com/office/word/2010/wordprocessingGroup" xmlns:wpi="http://schemas.microsoft.com/office/word/2010/wordprocessingInk" xmlns:wne="http://schemas.microsoft.com/office/word/2006/wordml" xmlns:wps="http://schemas.microsoft.com/office/word/2010/wordprocessingShape" mc:Ignorable="w14 wp14">
+  <w:abstractNum w:abstractNumId="1456193525">
+    <w:nsid w:val="56CBBFF5"/>
+    <w:multiLevelType w:val="singleLevel"/>
+    <w:tmpl w:val="56CBBFF5"/>
+    <w:lvl w:ilvl="0" w:tentative="1">
+      <w:start w:val="3"/>
+      <w:numFmt w:val="chineseCounting"/>
+      <w:suff w:val="nothing"/>
+      <w:lvlText w:val="%1、"/>
+      <w:lvlJc w:val="left"/>
+    </w:lvl>
+  </w:abstractNum>
   <w:abstractNum w:abstractNumId="827013829">
     <w:nsid w:val="314B3AC5"/>
     <w:multiLevelType w:val="multilevel"/>
@@ -6136,18 +6156,6 @@
       <w:rPr>
         <w:rFonts w:hint="default" w:ascii="Wingdings" w:hAnsi="Wingdings"/>
       </w:rPr>
-    </w:lvl>
-  </w:abstractNum>
-  <w:abstractNum w:abstractNumId="1456193525">
-    <w:nsid w:val="56CBBFF5"/>
-    <w:multiLevelType w:val="singleLevel"/>
-    <w:tmpl w:val="56CBBFF5"/>
-    <w:lvl w:ilvl="0" w:tentative="1">
-      <w:start w:val="3"/>
-      <w:numFmt w:val="chineseCounting"/>
-      <w:suff w:val="nothing"/>
-      <w:lvlText w:val="%1、"/>
-      <w:lvlJc w:val="left"/>
     </w:lvl>
   </w:abstractNum>
   <w:num w:numId="1">

</xml_diff>